<commit_message>
Changed Project Problem Description
</commit_message>
<xml_diff>
--- a/sample_submission/step_1/Project Problem Description.docx
+++ b/sample_submission/step_1/Project Problem Description.docx
@@ -386,6 +386,7 @@
     <w:p>
       <w:pPr>
         <w:numPr>
+          <w:ilvl w:val="0"/>
           <w:numId w:val="0"/>
         </w:numPr>
         <w:rPr>
@@ -405,429 +406,682 @@
           <w:rtl w:val="0"/>
           <w:lang w:val="en-US"/>
         </w:rPr>
-        <w:t xml:space="preserve">Working </w:t>
-      </w:r>
-      <w:bookmarkStart w:id="0" w:name="_GoBack"/>
-      <w:bookmarkEnd w:id="0"/>
-      <w:r>
-        <w:rPr>
-          <w:rFonts w:hint="default"/>
+        <w:t>Working flow:</w:t>
+      </w:r>
+    </w:p>
+    <w:p>
+      <w:pPr>
+        <w:numPr>
+          <w:ilvl w:val="0"/>
+          <w:numId w:val="2"/>
+        </w:numPr>
+        <w:ind w:left="720" w:hanging="360"/>
+        <w:rPr>
+          <w:sz w:val="24"/>
+          <w:szCs w:val="24"/>
+          <w:u w:val="none"/>
+        </w:rPr>
+      </w:pPr>
+      <w:r>
+        <w:rPr>
+          <w:sz w:val="24"/>
+          <w:szCs w:val="24"/>
+          <w:rtl w:val="0"/>
+        </w:rPr>
+        <w:t>A passenger manifest (list of passengers boarding in the plane) is created with a list of 5+ passengers with the following info</w:t>
+      </w:r>
+    </w:p>
+    <w:p>
+      <w:pPr>
+        <w:numPr>
+          <w:ilvl w:val="0"/>
+          <w:numId w:val="2"/>
+        </w:numPr>
+        <w:ind w:left="720" w:hanging="360"/>
+        <w:rPr>
+          <w:sz w:val="24"/>
+          <w:szCs w:val="24"/>
+          <w:u w:val="none"/>
+        </w:rPr>
+      </w:pPr>
+      <w:r>
+        <w:rPr>
+          <w:sz w:val="24"/>
+          <w:szCs w:val="24"/>
+          <w:rtl w:val="0"/>
+        </w:rPr>
+        <w:t>Fabricated Digital IDs for all the passengers listed in the manifest are created</w:t>
+      </w:r>
+    </w:p>
+    <w:p>
+      <w:pPr>
+        <w:numPr>
+          <w:ilvl w:val="0"/>
+          <w:numId w:val="2"/>
+        </w:numPr>
+        <w:ind w:left="720" w:hanging="360"/>
+        <w:rPr>
+          <w:sz w:val="24"/>
+          <w:szCs w:val="24"/>
+          <w:u w:val="none"/>
+        </w:rPr>
+      </w:pPr>
+      <w:r>
+        <w:rPr>
+          <w:sz w:val="24"/>
+          <w:szCs w:val="24"/>
+          <w:rtl w:val="0"/>
+        </w:rPr>
+        <w:t>Fabricated boarding passes for all the passengers listed in the manifested are created</w:t>
+      </w:r>
+    </w:p>
+    <w:p>
+      <w:pPr>
+        <w:numPr>
+          <w:ilvl w:val="0"/>
+          <w:numId w:val="2"/>
+        </w:numPr>
+        <w:ind w:left="720" w:hanging="360"/>
+        <w:rPr>
+          <w:sz w:val="24"/>
+          <w:szCs w:val="24"/>
+          <w:u w:val="none"/>
+        </w:rPr>
+      </w:pPr>
+      <w:r>
+        <w:rPr>
+          <w:sz w:val="24"/>
+          <w:szCs w:val="24"/>
+          <w:rtl w:val="0"/>
+        </w:rPr>
+        <w:t>The project owner fabricated ID card is also part of passengers list to validate the face recognition using the project owner video</w:t>
+      </w:r>
+    </w:p>
+    <w:p>
+      <w:pPr>
+        <w:numPr>
+          <w:ilvl w:val="0"/>
+          <w:numId w:val="2"/>
+        </w:numPr>
+        <w:ind w:left="720" w:hanging="360"/>
+        <w:rPr>
+          <w:sz w:val="24"/>
+          <w:szCs w:val="24"/>
+          <w:u w:val="none"/>
+        </w:rPr>
+      </w:pPr>
+      <w:r>
+        <w:rPr>
+          <w:sz w:val="24"/>
+          <w:szCs w:val="24"/>
+          <w:rtl w:val="0"/>
+        </w:rPr>
+        <w:t xml:space="preserve">A </w:t>
+      </w:r>
+      <w:r>
+        <w:rPr>
+          <w:rFonts w:hint="default"/>
+          <w:sz w:val="24"/>
+          <w:szCs w:val="24"/>
+          <w:rtl w:val="0"/>
+          <w:lang w:val="en-US"/>
+        </w:rPr>
+        <w:t>20</w:t>
+      </w:r>
+      <w:r>
+        <w:rPr>
+          <w:sz w:val="24"/>
+          <w:szCs w:val="24"/>
+          <w:rtl w:val="0"/>
+        </w:rPr>
+        <w:t xml:space="preserve"> seconds video of project owner is used as the Kiosk face recognition system</w:t>
+      </w:r>
+    </w:p>
+    <w:p>
+      <w:pPr>
+        <w:numPr>
+          <w:ilvl w:val="0"/>
+          <w:numId w:val="2"/>
+        </w:numPr>
+        <w:ind w:left="720" w:hanging="360"/>
+        <w:rPr>
+          <w:sz w:val="24"/>
+          <w:szCs w:val="24"/>
+          <w:u w:val="none"/>
+        </w:rPr>
+      </w:pPr>
+      <w:r>
+        <w:rPr>
+          <w:sz w:val="24"/>
+          <w:szCs w:val="24"/>
+          <w:rtl w:val="0"/>
+        </w:rPr>
+        <w:t xml:space="preserve">Passenger carry-on items are also scanned for lighter and if lighter is present, the passenger is flagged for prohibited items in the carry-on baggage. </w:t>
+      </w:r>
+    </w:p>
+    <w:p>
+      <w:pPr>
+        <w:numPr>
+          <w:ilvl w:val="0"/>
+          <w:numId w:val="2"/>
+        </w:numPr>
+        <w:ind w:left="720" w:hanging="360"/>
+        <w:rPr>
+          <w:sz w:val="24"/>
+          <w:szCs w:val="24"/>
+          <w:u w:val="none"/>
+        </w:rPr>
+      </w:pPr>
+      <w:r>
+        <w:rPr>
+          <w:sz w:val="24"/>
+          <w:szCs w:val="24"/>
+          <w:rtl w:val="0"/>
+        </w:rPr>
+        <w:t>All of this data is processed by various Azure computer vision services to simulate the automated airline boarding process.</w:t>
+      </w:r>
+    </w:p>
+    <w:p>
+      <w:pPr>
+        <w:ind w:left="0" w:firstLine="0"/>
+        <w:rPr>
+          <w:sz w:val="24"/>
+          <w:szCs w:val="24"/>
+        </w:rPr>
+      </w:pPr>
+    </w:p>
+    <w:p>
+      <w:pPr>
+        <w:ind w:left="0" w:firstLine="0"/>
+        <w:rPr>
           <w:b/>
           <w:sz w:val="28"/>
           <w:szCs w:val="28"/>
-          <w:rtl w:val="0"/>
-          <w:lang w:val="en-US"/>
-        </w:rPr>
-        <w:t>flow:</w:t>
-      </w:r>
-    </w:p>
-    <w:p>
-      <w:pPr>
-        <w:numPr>
-          <w:ilvl w:val="0"/>
-          <w:numId w:val="2"/>
-        </w:numPr>
-        <w:ind w:left="720" w:hanging="360"/>
-        <w:rPr>
-          <w:sz w:val="24"/>
-          <w:szCs w:val="24"/>
-          <w:u w:val="none"/>
-        </w:rPr>
-      </w:pPr>
-      <w:r>
-        <w:rPr>
-          <w:sz w:val="24"/>
-          <w:szCs w:val="24"/>
-          <w:rtl w:val="0"/>
-        </w:rPr>
-        <w:t>A passenger manifest (list of passengers boarding in the plane) is created with a list of 5+ passengers with the following info</w:t>
-      </w:r>
-    </w:p>
-    <w:p>
-      <w:pPr>
-        <w:numPr>
-          <w:ilvl w:val="0"/>
-          <w:numId w:val="2"/>
-        </w:numPr>
-        <w:ind w:left="720" w:hanging="360"/>
-        <w:rPr>
-          <w:sz w:val="24"/>
-          <w:szCs w:val="24"/>
-          <w:u w:val="none"/>
-        </w:rPr>
-      </w:pPr>
-      <w:r>
-        <w:rPr>
-          <w:sz w:val="24"/>
-          <w:szCs w:val="24"/>
-          <w:rtl w:val="0"/>
-        </w:rPr>
-        <w:t>Fabricated Digital IDs for all the passengers listed in the manifest are created</w:t>
-      </w:r>
-    </w:p>
-    <w:p>
-      <w:pPr>
-        <w:numPr>
-          <w:ilvl w:val="0"/>
-          <w:numId w:val="2"/>
-        </w:numPr>
-        <w:ind w:left="720" w:hanging="360"/>
-        <w:rPr>
-          <w:sz w:val="24"/>
-          <w:szCs w:val="24"/>
-          <w:u w:val="none"/>
-        </w:rPr>
-      </w:pPr>
-      <w:r>
-        <w:rPr>
-          <w:sz w:val="24"/>
-          <w:szCs w:val="24"/>
-          <w:rtl w:val="0"/>
-        </w:rPr>
-        <w:t>Fabricated boarding passes for all the passengers listed in the manifested are created</w:t>
-      </w:r>
-    </w:p>
-    <w:p>
-      <w:pPr>
-        <w:numPr>
-          <w:ilvl w:val="0"/>
-          <w:numId w:val="2"/>
-        </w:numPr>
-        <w:ind w:left="720" w:hanging="360"/>
-        <w:rPr>
-          <w:sz w:val="24"/>
-          <w:szCs w:val="24"/>
-          <w:u w:val="none"/>
-        </w:rPr>
-      </w:pPr>
-      <w:r>
-        <w:rPr>
-          <w:sz w:val="24"/>
-          <w:szCs w:val="24"/>
-          <w:rtl w:val="0"/>
-        </w:rPr>
-        <w:t>The project owner fabricated ID card is also part of passengers list to validate the face recognition using the project owner video</w:t>
-      </w:r>
-    </w:p>
-    <w:p>
-      <w:pPr>
-        <w:numPr>
-          <w:ilvl w:val="0"/>
-          <w:numId w:val="2"/>
-        </w:numPr>
-        <w:ind w:left="720" w:hanging="360"/>
-        <w:rPr>
-          <w:sz w:val="24"/>
-          <w:szCs w:val="24"/>
-          <w:u w:val="none"/>
-        </w:rPr>
-      </w:pPr>
-      <w:r>
-        <w:rPr>
-          <w:sz w:val="24"/>
-          <w:szCs w:val="24"/>
-          <w:rtl w:val="0"/>
-        </w:rPr>
-        <w:t xml:space="preserve">A </w:t>
-      </w:r>
-      <w:r>
-        <w:rPr>
-          <w:rFonts w:hint="default"/>
-          <w:sz w:val="24"/>
-          <w:szCs w:val="24"/>
-          <w:rtl w:val="0"/>
-          <w:lang w:val="en-US"/>
-        </w:rPr>
-        <w:t>20</w:t>
-      </w:r>
-      <w:r>
-        <w:rPr>
-          <w:sz w:val="24"/>
-          <w:szCs w:val="24"/>
-          <w:rtl w:val="0"/>
-        </w:rPr>
-        <w:t xml:space="preserve"> seconds video of project owner is used as the Kiosk face recognition system</w:t>
-      </w:r>
-    </w:p>
-    <w:p>
-      <w:pPr>
-        <w:numPr>
-          <w:ilvl w:val="0"/>
-          <w:numId w:val="2"/>
-        </w:numPr>
-        <w:ind w:left="720" w:hanging="360"/>
-        <w:rPr>
-          <w:sz w:val="24"/>
-          <w:szCs w:val="24"/>
-          <w:u w:val="none"/>
-        </w:rPr>
-      </w:pPr>
-      <w:r>
-        <w:rPr>
-          <w:sz w:val="24"/>
-          <w:szCs w:val="24"/>
-          <w:rtl w:val="0"/>
-        </w:rPr>
-        <w:t xml:space="preserve">Passenger carry-on items are also scanned for lighter and if lighter is present, the passenger is flagged for prohibited items in the carry-on baggage. </w:t>
-      </w:r>
-    </w:p>
-    <w:p>
-      <w:pPr>
-        <w:numPr>
-          <w:ilvl w:val="0"/>
-          <w:numId w:val="2"/>
-        </w:numPr>
-        <w:ind w:left="720" w:hanging="360"/>
-        <w:rPr>
-          <w:sz w:val="24"/>
-          <w:szCs w:val="24"/>
-          <w:u w:val="none"/>
-        </w:rPr>
-      </w:pPr>
-      <w:r>
-        <w:rPr>
-          <w:sz w:val="24"/>
-          <w:szCs w:val="24"/>
-          <w:rtl w:val="0"/>
-        </w:rPr>
-        <w:t>All of this data is processed by various Azure computer vision services to simulate the automated airline boarding process.</w:t>
-      </w:r>
-    </w:p>
-    <w:p>
-      <w:pPr>
-        <w:ind w:left="0" w:firstLine="0"/>
-        <w:rPr>
-          <w:sz w:val="24"/>
-          <w:szCs w:val="24"/>
-        </w:rPr>
-      </w:pPr>
-    </w:p>
-    <w:p>
-      <w:pPr>
-        <w:ind w:left="0" w:firstLine="0"/>
+        </w:rPr>
+      </w:pPr>
+      <w:r>
         <w:rPr>
           <w:b/>
           <w:sz w:val="28"/>
           <w:szCs w:val="28"/>
-        </w:rPr>
-      </w:pPr>
-      <w:r>
+          <w:rtl w:val="0"/>
+        </w:rPr>
+        <w:t>Input Data Sources:</w:t>
+      </w:r>
+    </w:p>
+    <w:p>
+      <w:pPr>
+        <w:numPr>
+          <w:ilvl w:val="0"/>
+          <w:numId w:val="3"/>
+        </w:numPr>
+        <w:ind w:left="720" w:hanging="360"/>
+        <w:rPr>
+          <w:sz w:val="24"/>
+          <w:szCs w:val="24"/>
+          <w:u w:val="none"/>
+        </w:rPr>
+      </w:pPr>
+      <w:r>
+        <w:rPr>
+          <w:sz w:val="24"/>
+          <w:szCs w:val="24"/>
+          <w:rtl w:val="0"/>
+        </w:rPr>
+        <w:t>Flight Manifest List for all passengers (</w:t>
+      </w:r>
+      <w:r>
+        <w:rPr>
+          <w:rFonts w:hint="default"/>
+          <w:sz w:val="24"/>
+          <w:szCs w:val="24"/>
+          <w:rtl w:val="0"/>
+          <w:lang w:val="en-US"/>
+        </w:rPr>
+        <w:t>6</w:t>
+      </w:r>
+      <w:r>
+        <w:rPr>
+          <w:sz w:val="24"/>
+          <w:szCs w:val="24"/>
+          <w:rtl w:val="0"/>
+        </w:rPr>
+        <w:t xml:space="preserve">) </w:t>
+      </w:r>
+    </w:p>
+    <w:p>
+      <w:pPr>
+        <w:numPr>
+          <w:ilvl w:val="0"/>
+          <w:numId w:val="3"/>
+        </w:numPr>
+        <w:ind w:left="720" w:hanging="360"/>
+        <w:rPr>
+          <w:sz w:val="24"/>
+          <w:szCs w:val="24"/>
+          <w:u w:val="none"/>
+        </w:rPr>
+      </w:pPr>
+      <w:r>
+        <w:rPr>
+          <w:sz w:val="24"/>
+          <w:szCs w:val="24"/>
+          <w:rtl w:val="0"/>
+        </w:rPr>
+        <w:t>Passenger ID card (</w:t>
+      </w:r>
+      <w:r>
+        <w:rPr>
+          <w:rFonts w:hint="default"/>
+          <w:sz w:val="24"/>
+          <w:szCs w:val="24"/>
+          <w:rtl w:val="0"/>
+          <w:lang w:val="en-US"/>
+        </w:rPr>
+        <w:t>6</w:t>
+      </w:r>
+      <w:r>
+        <w:rPr>
+          <w:sz w:val="24"/>
+          <w:szCs w:val="24"/>
+          <w:rtl w:val="0"/>
+        </w:rPr>
+        <w:t xml:space="preserve"> including one face photo for the project owner)</w:t>
+      </w:r>
+    </w:p>
+    <w:p>
+      <w:pPr>
+        <w:numPr>
+          <w:ilvl w:val="0"/>
+          <w:numId w:val="3"/>
+        </w:numPr>
+        <w:ind w:left="720" w:hanging="360"/>
+        <w:rPr>
+          <w:sz w:val="24"/>
+          <w:szCs w:val="24"/>
+          <w:u w:val="none"/>
+        </w:rPr>
+      </w:pPr>
+      <w:r>
+        <w:rPr>
+          <w:sz w:val="24"/>
+          <w:szCs w:val="24"/>
+          <w:rtl w:val="0"/>
+        </w:rPr>
+        <w:t>Passenger Boarding Pass (</w:t>
+      </w:r>
+      <w:r>
+        <w:rPr>
+          <w:rFonts w:hint="default"/>
+          <w:sz w:val="24"/>
+          <w:szCs w:val="24"/>
+          <w:rtl w:val="0"/>
+          <w:lang w:val="en-US"/>
+        </w:rPr>
+        <w:t>6</w:t>
+      </w:r>
+      <w:r>
+        <w:rPr>
+          <w:sz w:val="24"/>
+          <w:szCs w:val="24"/>
+          <w:rtl w:val="0"/>
+        </w:rPr>
+        <w:t>)</w:t>
+      </w:r>
+    </w:p>
+    <w:p>
+      <w:pPr>
+        <w:numPr>
+          <w:ilvl w:val="0"/>
+          <w:numId w:val="3"/>
+        </w:numPr>
+        <w:ind w:left="720" w:hanging="360"/>
+        <w:rPr>
+          <w:sz w:val="24"/>
+          <w:szCs w:val="24"/>
+          <w:u w:val="none"/>
+        </w:rPr>
+      </w:pPr>
+      <w:r>
+        <w:rPr>
+          <w:sz w:val="24"/>
+          <w:szCs w:val="24"/>
+          <w:rtl w:val="0"/>
+        </w:rPr>
+        <w:t xml:space="preserve">Passenger </w:t>
+      </w:r>
+      <w:r>
+        <w:rPr>
+          <w:rFonts w:hint="default"/>
+          <w:sz w:val="24"/>
+          <w:szCs w:val="24"/>
+          <w:rtl w:val="0"/>
+          <w:lang w:val="en-US"/>
+        </w:rPr>
+        <w:t>20</w:t>
+      </w:r>
+      <w:r>
+        <w:rPr>
+          <w:sz w:val="24"/>
+          <w:szCs w:val="24"/>
+          <w:rtl w:val="0"/>
+        </w:rPr>
+        <w:t xml:space="preserve"> second video showing their face (Project owne video)</w:t>
+      </w:r>
+    </w:p>
+    <w:p>
+      <w:pPr>
+        <w:numPr>
+          <w:ilvl w:val="0"/>
+          <w:numId w:val="3"/>
+        </w:numPr>
+        <w:ind w:left="720" w:hanging="360"/>
+        <w:rPr>
+          <w:sz w:val="24"/>
+          <w:szCs w:val="24"/>
+          <w:u w:val="none"/>
+        </w:rPr>
+      </w:pPr>
+      <w:r>
+        <w:rPr>
+          <w:sz w:val="24"/>
+          <w:szCs w:val="24"/>
+          <w:rtl w:val="0"/>
+        </w:rPr>
+        <w:t>Passenger carry-on items photo (Please use the sample images provided in the project)</w:t>
+      </w:r>
+    </w:p>
+    <w:p>
+      <w:pPr>
+        <w:rPr>
+          <w:sz w:val="24"/>
+          <w:szCs w:val="24"/>
+        </w:rPr>
+      </w:pPr>
+    </w:p>
+    <w:p>
+      <w:pPr>
         <w:rPr>
           <w:b/>
           <w:sz w:val="28"/>
           <w:szCs w:val="28"/>
-          <w:rtl w:val="0"/>
-        </w:rPr>
-        <w:t>Input Data Sources:</w:t>
-      </w:r>
-    </w:p>
-    <w:p>
-      <w:pPr>
-        <w:numPr>
-          <w:ilvl w:val="0"/>
-          <w:numId w:val="3"/>
-        </w:numPr>
-        <w:ind w:left="720" w:hanging="360"/>
-        <w:rPr>
-          <w:sz w:val="24"/>
-          <w:szCs w:val="24"/>
-          <w:u w:val="none"/>
-        </w:rPr>
-      </w:pPr>
-      <w:r>
-        <w:rPr>
-          <w:sz w:val="24"/>
-          <w:szCs w:val="24"/>
-          <w:rtl w:val="0"/>
-        </w:rPr>
-        <w:t>Flight Manifest List for all passengers (</w:t>
-      </w:r>
-      <w:r>
-        <w:rPr>
-          <w:rFonts w:hint="default"/>
-          <w:sz w:val="24"/>
-          <w:szCs w:val="24"/>
-          <w:rtl w:val="0"/>
-          <w:lang w:val="en-US"/>
-        </w:rPr>
-        <w:t>6</w:t>
-      </w:r>
-      <w:r>
-        <w:rPr>
-          <w:sz w:val="24"/>
-          <w:szCs w:val="24"/>
-          <w:rtl w:val="0"/>
-        </w:rPr>
-        <w:t xml:space="preserve">) </w:t>
-      </w:r>
-    </w:p>
-    <w:p>
-      <w:pPr>
-        <w:numPr>
-          <w:ilvl w:val="0"/>
-          <w:numId w:val="3"/>
-        </w:numPr>
-        <w:ind w:left="720" w:hanging="360"/>
-        <w:rPr>
-          <w:sz w:val="24"/>
-          <w:szCs w:val="24"/>
-          <w:u w:val="none"/>
-        </w:rPr>
-      </w:pPr>
-      <w:r>
-        <w:rPr>
-          <w:sz w:val="24"/>
-          <w:szCs w:val="24"/>
-          <w:rtl w:val="0"/>
-        </w:rPr>
-        <w:t>Passenger ID card (</w:t>
-      </w:r>
-      <w:r>
-        <w:rPr>
-          <w:rFonts w:hint="default"/>
-          <w:sz w:val="24"/>
-          <w:szCs w:val="24"/>
-          <w:rtl w:val="0"/>
-          <w:lang w:val="en-US"/>
-        </w:rPr>
-        <w:t>6</w:t>
-      </w:r>
-      <w:r>
-        <w:rPr>
-          <w:sz w:val="24"/>
-          <w:szCs w:val="24"/>
-          <w:rtl w:val="0"/>
-        </w:rPr>
-        <w:t xml:space="preserve"> including one face photo for the project owner)</w:t>
-      </w:r>
-    </w:p>
-    <w:p>
-      <w:pPr>
-        <w:numPr>
-          <w:ilvl w:val="0"/>
-          <w:numId w:val="3"/>
-        </w:numPr>
-        <w:ind w:left="720" w:hanging="360"/>
-        <w:rPr>
-          <w:sz w:val="24"/>
-          <w:szCs w:val="24"/>
-          <w:u w:val="none"/>
-        </w:rPr>
-      </w:pPr>
-      <w:r>
-        <w:rPr>
-          <w:sz w:val="24"/>
-          <w:szCs w:val="24"/>
-          <w:rtl w:val="0"/>
-        </w:rPr>
-        <w:t>Passenger Boarding Pass (</w:t>
-      </w:r>
-      <w:r>
-        <w:rPr>
-          <w:rFonts w:hint="default"/>
-          <w:sz w:val="24"/>
-          <w:szCs w:val="24"/>
-          <w:rtl w:val="0"/>
-          <w:lang w:val="en-US"/>
-        </w:rPr>
-        <w:t>6</w:t>
-      </w:r>
-      <w:r>
-        <w:rPr>
-          <w:sz w:val="24"/>
-          <w:szCs w:val="24"/>
-          <w:rtl w:val="0"/>
-        </w:rPr>
-        <w:t>)</w:t>
-      </w:r>
-    </w:p>
-    <w:p>
-      <w:pPr>
-        <w:numPr>
-          <w:ilvl w:val="0"/>
-          <w:numId w:val="3"/>
-        </w:numPr>
-        <w:ind w:left="720" w:hanging="360"/>
-        <w:rPr>
-          <w:sz w:val="24"/>
-          <w:szCs w:val="24"/>
-          <w:u w:val="none"/>
-        </w:rPr>
-      </w:pPr>
-      <w:r>
-        <w:rPr>
-          <w:sz w:val="24"/>
-          <w:szCs w:val="24"/>
-          <w:rtl w:val="0"/>
-        </w:rPr>
-        <w:t xml:space="preserve">Passenger </w:t>
-      </w:r>
-      <w:r>
-        <w:rPr>
-          <w:rFonts w:hint="default"/>
-          <w:sz w:val="24"/>
-          <w:szCs w:val="24"/>
-          <w:rtl w:val="0"/>
-          <w:lang w:val="en-US"/>
-        </w:rPr>
-        <w:t>20</w:t>
-      </w:r>
-      <w:r>
-        <w:rPr>
-          <w:sz w:val="24"/>
-          <w:szCs w:val="24"/>
-          <w:rtl w:val="0"/>
-        </w:rPr>
-        <w:t xml:space="preserve"> second video showing their face (Project owne video)</w:t>
-      </w:r>
-    </w:p>
-    <w:p>
-      <w:pPr>
-        <w:numPr>
-          <w:ilvl w:val="0"/>
-          <w:numId w:val="3"/>
-        </w:numPr>
-        <w:ind w:left="720" w:hanging="360"/>
-        <w:rPr>
-          <w:sz w:val="24"/>
-          <w:szCs w:val="24"/>
-          <w:u w:val="none"/>
-        </w:rPr>
-      </w:pPr>
-      <w:r>
-        <w:rPr>
-          <w:sz w:val="24"/>
-          <w:szCs w:val="24"/>
-          <w:rtl w:val="0"/>
-        </w:rPr>
-        <w:t>Passenger carry-on items photo (Please use the sample images provided in the project)</w:t>
-      </w:r>
-    </w:p>
-    <w:p>
-      <w:pPr>
-        <w:rPr>
-          <w:sz w:val="24"/>
-          <w:szCs w:val="24"/>
-        </w:rPr>
-      </w:pPr>
-    </w:p>
-    <w:p>
-      <w:pPr>
+        </w:rPr>
+      </w:pPr>
+      <w:r>
         <w:rPr>
           <w:b/>
           <w:sz w:val="28"/>
           <w:szCs w:val="28"/>
-        </w:rPr>
-      </w:pPr>
-      <w:r>
+          <w:rtl w:val="0"/>
+        </w:rPr>
+        <w:t>The Solution Strategy:</w:t>
+      </w:r>
+    </w:p>
+    <w:p>
+      <w:pPr>
         <w:rPr>
           <w:b/>
           <w:sz w:val="28"/>
           <w:szCs w:val="28"/>
-          <w:rtl w:val="0"/>
-        </w:rPr>
-        <w:t>The Solution Strategy:</w:t>
-      </w:r>
+        </w:rPr>
+      </w:pPr>
+    </w:p>
+    <w:p>
+      <w:pPr>
+        <w:numPr>
+          <w:ilvl w:val="0"/>
+          <w:numId w:val="4"/>
+        </w:numPr>
+        <w:ind w:left="720" w:hanging="360"/>
+        <w:rPr>
+          <w:sz w:val="24"/>
+          <w:szCs w:val="24"/>
+          <w:u w:val="none"/>
+        </w:rPr>
+      </w:pPr>
+      <w:r>
+        <w:rPr>
+          <w:sz w:val="24"/>
+          <w:szCs w:val="24"/>
+          <w:rtl w:val="0"/>
+        </w:rPr>
+        <w:t xml:space="preserve">Using the </w:t>
+      </w:r>
+      <w:r>
+        <w:rPr>
+          <w:b/>
+          <w:sz w:val="24"/>
+          <w:szCs w:val="24"/>
+          <w:rtl w:val="0"/>
+        </w:rPr>
+        <w:t>Azure Form recognizer service</w:t>
+      </w:r>
+      <w:r>
+        <w:rPr>
+          <w:sz w:val="24"/>
+          <w:szCs w:val="24"/>
+          <w:rtl w:val="0"/>
+        </w:rPr>
+        <w:t>, a model will be trained to extract passengers information from the Boarding passes</w:t>
+      </w:r>
+    </w:p>
+    <w:p>
+      <w:pPr>
+        <w:numPr>
+          <w:ilvl w:val="0"/>
+          <w:numId w:val="4"/>
+        </w:numPr>
+        <w:ind w:left="720" w:hanging="360"/>
+        <w:rPr>
+          <w:sz w:val="24"/>
+          <w:szCs w:val="24"/>
+          <w:u w:val="none"/>
+        </w:rPr>
+      </w:pPr>
+      <w:r>
+        <w:rPr>
+          <w:sz w:val="24"/>
+          <w:szCs w:val="24"/>
+          <w:rtl w:val="0"/>
+        </w:rPr>
+        <w:t xml:space="preserve">Using </w:t>
+      </w:r>
+      <w:r>
+        <w:rPr>
+          <w:b/>
+          <w:sz w:val="24"/>
+          <w:szCs w:val="24"/>
+          <w:rtl w:val="0"/>
+        </w:rPr>
+        <w:t>Azure Form recognition digital ID</w:t>
+      </w:r>
+      <w:r>
+        <w:rPr>
+          <w:sz w:val="24"/>
+          <w:szCs w:val="24"/>
+          <w:rtl w:val="0"/>
+        </w:rPr>
+        <w:t xml:space="preserve"> service will be used to extract the face and personal information from the passengers digital ID</w:t>
+      </w:r>
+    </w:p>
+    <w:p>
+      <w:pPr>
+        <w:numPr>
+          <w:ilvl w:val="0"/>
+          <w:numId w:val="4"/>
+        </w:numPr>
+        <w:ind w:left="720" w:hanging="360"/>
+        <w:rPr>
+          <w:sz w:val="24"/>
+          <w:szCs w:val="24"/>
+          <w:u w:val="none"/>
+        </w:rPr>
+      </w:pPr>
+      <w:r>
+        <w:rPr>
+          <w:sz w:val="24"/>
+          <w:szCs w:val="24"/>
+          <w:rtl w:val="0"/>
+        </w:rPr>
+        <w:t>The passenger information extracted from the boarding pass, will be  validated from the manifest list</w:t>
+      </w:r>
+    </w:p>
+    <w:p>
+      <w:pPr>
+        <w:numPr>
+          <w:ilvl w:val="0"/>
+          <w:numId w:val="4"/>
+        </w:numPr>
+        <w:ind w:left="720" w:hanging="360"/>
+        <w:rPr>
+          <w:sz w:val="24"/>
+          <w:szCs w:val="24"/>
+          <w:u w:val="none"/>
+        </w:rPr>
+      </w:pPr>
+      <w:r>
+        <w:rPr>
+          <w:sz w:val="24"/>
+          <w:szCs w:val="24"/>
+          <w:rtl w:val="0"/>
+        </w:rPr>
+        <w:t>If person name exist in the manifest list then person identity will be validated from the personal ID</w:t>
+      </w:r>
+    </w:p>
+    <w:p>
+      <w:pPr>
+        <w:numPr>
+          <w:ilvl w:val="0"/>
+          <w:numId w:val="4"/>
+        </w:numPr>
+        <w:ind w:left="720" w:hanging="360"/>
+        <w:rPr>
+          <w:sz w:val="24"/>
+          <w:szCs w:val="24"/>
+          <w:u w:val="none"/>
+        </w:rPr>
+      </w:pPr>
+      <w:r>
+        <w:rPr>
+          <w:sz w:val="24"/>
+          <w:szCs w:val="24"/>
+          <w:rtl w:val="0"/>
+        </w:rPr>
+        <w:t xml:space="preserve">The face photo extracted from the digital ID will be verified from the face photo extracted from the passenger video (as provided) using </w:t>
+      </w:r>
+      <w:r>
+        <w:rPr>
+          <w:b/>
+          <w:sz w:val="24"/>
+          <w:szCs w:val="24"/>
+          <w:rtl w:val="0"/>
+        </w:rPr>
+        <w:t>Azure Video Indexer service</w:t>
+      </w:r>
+      <w:r>
+        <w:rPr>
+          <w:sz w:val="24"/>
+          <w:szCs w:val="24"/>
+          <w:rtl w:val="0"/>
+        </w:rPr>
+        <w:t xml:space="preserve">. </w:t>
+      </w:r>
+    </w:p>
+    <w:p>
+      <w:pPr>
+        <w:numPr>
+          <w:ilvl w:val="0"/>
+          <w:numId w:val="4"/>
+        </w:numPr>
+        <w:ind w:left="720" w:hanging="360"/>
+        <w:rPr>
+          <w:sz w:val="24"/>
+          <w:szCs w:val="24"/>
+          <w:u w:val="none"/>
+        </w:rPr>
+      </w:pPr>
+      <w:r>
+        <w:rPr>
+          <w:sz w:val="24"/>
+          <w:szCs w:val="24"/>
+          <w:rtl w:val="0"/>
+        </w:rPr>
+        <w:t xml:space="preserve">Using the various lighter images provided in the project, a machine learning model for the lighter identification is created using </w:t>
+      </w:r>
+      <w:r>
+        <w:rPr>
+          <w:b/>
+          <w:sz w:val="24"/>
+          <w:szCs w:val="24"/>
+          <w:rtl w:val="0"/>
+        </w:rPr>
+        <w:t>Azure custom vision services</w:t>
+      </w:r>
+      <w:r>
+        <w:rPr>
+          <w:sz w:val="24"/>
+          <w:szCs w:val="24"/>
+          <w:rtl w:val="0"/>
+        </w:rPr>
+        <w:t xml:space="preserve">. </w:t>
+      </w:r>
+    </w:p>
+    <w:p>
+      <w:pPr>
+        <w:numPr>
+          <w:ilvl w:val="0"/>
+          <w:numId w:val="4"/>
+        </w:numPr>
+        <w:ind w:left="720" w:hanging="360"/>
+        <w:rPr>
+          <w:sz w:val="24"/>
+          <w:szCs w:val="24"/>
+          <w:u w:val="none"/>
+        </w:rPr>
+      </w:pPr>
+      <w:r>
+        <w:rPr>
+          <w:sz w:val="24"/>
+          <w:szCs w:val="24"/>
+          <w:rtl w:val="0"/>
+        </w:rPr>
+        <w:t>As the learning exercise, you can test your Azure custom vision model (which you trained for lighter images identification), using the sample carry-on images provided in the project.</w:t>
+      </w:r>
+    </w:p>
+    <w:p>
+      <w:pPr>
+        <w:numPr>
+          <w:ilvl w:val="0"/>
+          <w:numId w:val="4"/>
+        </w:numPr>
+        <w:ind w:left="720" w:hanging="360"/>
+        <w:rPr>
+          <w:sz w:val="24"/>
+          <w:szCs w:val="24"/>
+          <w:u w:val="none"/>
+        </w:rPr>
+      </w:pPr>
+      <w:r>
+        <w:rPr>
+          <w:sz w:val="24"/>
+          <w:szCs w:val="24"/>
+          <w:rtl w:val="0"/>
+        </w:rPr>
+        <w:t xml:space="preserve">Once the boarding pass validation is done and then the final message of either successful or unsuccessful validation is displayed as the part of the last step in this project. </w:t>
+      </w:r>
+    </w:p>
+    <w:p>
+      <w:pPr>
+        <w:numPr>
+          <w:numId w:val="0"/>
+        </w:numPr>
+        <w:spacing w:line="276" w:lineRule="auto"/>
+        <w:rPr>
+          <w:sz w:val="24"/>
+          <w:szCs w:val="24"/>
+          <w:u w:val="none"/>
+        </w:rPr>
+      </w:pPr>
     </w:p>
     <w:p>
       <w:pPr>
@@ -835,8 +1089,29 @@
           <w:b/>
           <w:sz w:val="28"/>
           <w:szCs w:val="28"/>
-        </w:rPr>
-      </w:pPr>
+          <w:rtl w:val="0"/>
+        </w:rPr>
+      </w:pPr>
+      <w:r>
+        <w:rPr>
+          <w:rFonts w:hint="default"/>
+          <w:b/>
+          <w:sz w:val="28"/>
+          <w:szCs w:val="28"/>
+          <w:rtl w:val="0"/>
+          <w:lang w:val="en-US"/>
+        </w:rPr>
+        <w:t>Cognigtive Services used</w:t>
+      </w:r>
+      <w:r>
+        <w:rPr>
+          <w:b/>
+          <w:sz w:val="28"/>
+          <w:szCs w:val="28"/>
+          <w:rtl w:val="0"/>
+        </w:rPr>
+        <w:t>:</w:t>
+      </w:r>
     </w:p>
     <w:p>
       <w:pPr>
@@ -846,6 +1121,8 @@
         </w:numPr>
         <w:ind w:left="720" w:hanging="360"/>
         <w:rPr>
+          <w:b w:val="0"/>
+          <w:bCs/>
           <w:sz w:val="24"/>
           <w:szCs w:val="24"/>
           <w:u w:val="none"/>
@@ -853,234 +1130,377 @@
       </w:pPr>
       <w:r>
         <w:rPr>
-          <w:sz w:val="24"/>
-          <w:szCs w:val="24"/>
-          <w:rtl w:val="0"/>
-        </w:rPr>
-        <w:t xml:space="preserve">Using the </w:t>
-      </w:r>
-      <w:r>
-        <w:rPr>
+          <w:b w:val="0"/>
+          <w:bCs/>
+          <w:sz w:val="24"/>
+          <w:szCs w:val="24"/>
+          <w:rtl w:val="0"/>
+        </w:rPr>
+        <w:t>Azure Form recognizer service</w:t>
+      </w:r>
+    </w:p>
+    <w:p>
+      <w:pPr>
+        <w:numPr>
+          <w:ilvl w:val="0"/>
+          <w:numId w:val="4"/>
+        </w:numPr>
+        <w:ind w:left="720" w:hanging="360"/>
+        <w:rPr>
+          <w:b w:val="0"/>
+          <w:bCs/>
+          <w:sz w:val="24"/>
+          <w:szCs w:val="24"/>
+          <w:u w:val="none"/>
+        </w:rPr>
+      </w:pPr>
+      <w:r>
+        <w:rPr>
+          <w:b w:val="0"/>
+          <w:bCs/>
+          <w:sz w:val="24"/>
+          <w:szCs w:val="24"/>
+          <w:rtl w:val="0"/>
+        </w:rPr>
+        <w:t>Azure Form recognition digital ID</w:t>
+      </w:r>
+      <w:r>
+        <w:rPr>
+          <w:rFonts w:hint="default"/>
+          <w:b w:val="0"/>
+          <w:bCs/>
+          <w:sz w:val="24"/>
+          <w:szCs w:val="24"/>
+          <w:rtl w:val="0"/>
+          <w:lang w:val="en-US"/>
+        </w:rPr>
+        <w:t xml:space="preserve"> </w:t>
+      </w:r>
+      <w:r>
+        <w:rPr>
+          <w:b w:val="0"/>
+          <w:bCs/>
+          <w:sz w:val="24"/>
+          <w:szCs w:val="24"/>
+          <w:rtl w:val="0"/>
+        </w:rPr>
+        <w:t>service</w:t>
+      </w:r>
+    </w:p>
+    <w:p>
+      <w:pPr>
+        <w:numPr>
+          <w:ilvl w:val="0"/>
+          <w:numId w:val="4"/>
+        </w:numPr>
+        <w:ind w:left="720" w:hanging="360"/>
+        <w:rPr>
+          <w:b w:val="0"/>
+          <w:bCs/>
+          <w:sz w:val="24"/>
+          <w:szCs w:val="24"/>
+          <w:u w:val="none"/>
+        </w:rPr>
+      </w:pPr>
+      <w:r>
+        <w:rPr>
+          <w:b w:val="0"/>
+          <w:bCs/>
+          <w:sz w:val="24"/>
+          <w:szCs w:val="24"/>
+          <w:rtl w:val="0"/>
+        </w:rPr>
+        <w:t>Azure Video Indexer service</w:t>
+      </w:r>
+    </w:p>
+    <w:p>
+      <w:pPr>
+        <w:numPr>
+          <w:ilvl w:val="0"/>
+          <w:numId w:val="4"/>
+        </w:numPr>
+        <w:ind w:left="720" w:hanging="360"/>
+        <w:rPr>
+          <w:b w:val="0"/>
+          <w:bCs/>
+          <w:sz w:val="24"/>
+          <w:szCs w:val="24"/>
+          <w:u w:val="none"/>
+        </w:rPr>
+      </w:pPr>
+      <w:r>
+        <w:rPr>
+          <w:b w:val="0"/>
+          <w:bCs/>
+          <w:sz w:val="24"/>
+          <w:szCs w:val="24"/>
+          <w:rtl w:val="0"/>
+        </w:rPr>
+        <w:t>Azure custom vision services</w:t>
+      </w:r>
+    </w:p>
+    <w:p>
+      <w:pPr>
+        <w:numPr>
+          <w:numId w:val="0"/>
+        </w:numPr>
+        <w:spacing w:line="276" w:lineRule="auto"/>
+        <w:rPr>
+          <w:sz w:val="24"/>
+          <w:szCs w:val="24"/>
+          <w:u w:val="none"/>
+        </w:rPr>
+      </w:pPr>
+    </w:p>
+    <w:p>
+      <w:pPr>
+        <w:numPr>
+          <w:numId w:val="0"/>
+        </w:numPr>
+        <w:spacing w:line="276" w:lineRule="auto"/>
+        <w:rPr>
+          <w:rFonts w:hint="default"/>
           <w:b/>
-          <w:sz w:val="24"/>
-          <w:szCs w:val="24"/>
-          <w:rtl w:val="0"/>
-        </w:rPr>
-        <w:t>Azure Form recognizer service</w:t>
-      </w:r>
-      <w:r>
-        <w:rPr>
-          <w:sz w:val="24"/>
-          <w:szCs w:val="24"/>
-          <w:rtl w:val="0"/>
-        </w:rPr>
-        <w:t>, a model will be trained to extract passengers information from the Boarding passes</w:t>
-      </w:r>
-    </w:p>
-    <w:p>
-      <w:pPr>
-        <w:numPr>
-          <w:ilvl w:val="0"/>
-          <w:numId w:val="4"/>
-        </w:numPr>
-        <w:ind w:left="720" w:hanging="360"/>
-        <w:rPr>
-          <w:sz w:val="24"/>
-          <w:szCs w:val="24"/>
-          <w:u w:val="none"/>
-        </w:rPr>
-      </w:pPr>
-      <w:r>
-        <w:rPr>
-          <w:sz w:val="24"/>
-          <w:szCs w:val="24"/>
-          <w:rtl w:val="0"/>
-        </w:rPr>
-        <w:t xml:space="preserve">Using </w:t>
-      </w:r>
-      <w:r>
-        <w:rPr>
+          <w:sz w:val="28"/>
+          <w:szCs w:val="28"/>
+          <w:rtl w:val="0"/>
+          <w:lang w:val="en-US"/>
+        </w:rPr>
+      </w:pPr>
+      <w:r>
+        <w:rPr>
+          <w:rFonts w:hint="default"/>
           <w:b/>
-          <w:sz w:val="24"/>
-          <w:szCs w:val="24"/>
-          <w:rtl w:val="0"/>
-        </w:rPr>
-        <w:t>Azure Form recognition digital ID</w:t>
-      </w:r>
-      <w:r>
-        <w:rPr>
-          <w:sz w:val="24"/>
-          <w:szCs w:val="24"/>
-          <w:rtl w:val="0"/>
-        </w:rPr>
-        <w:t xml:space="preserve"> service will be used to extract the face and personal information from the passengers digital ID</w:t>
-      </w:r>
-    </w:p>
-    <w:p>
-      <w:pPr>
-        <w:numPr>
-          <w:ilvl w:val="0"/>
-          <w:numId w:val="4"/>
-        </w:numPr>
-        <w:ind w:left="720" w:hanging="360"/>
-        <w:rPr>
-          <w:sz w:val="24"/>
-          <w:szCs w:val="24"/>
-          <w:u w:val="none"/>
-        </w:rPr>
-      </w:pPr>
-      <w:r>
-        <w:rPr>
-          <w:sz w:val="24"/>
-          <w:szCs w:val="24"/>
-          <w:rtl w:val="0"/>
-        </w:rPr>
-        <w:t>The passenger information extracted from the boarding pass, will be  validated from the manifest list</w:t>
-      </w:r>
-    </w:p>
-    <w:p>
-      <w:pPr>
-        <w:numPr>
-          <w:ilvl w:val="0"/>
-          <w:numId w:val="4"/>
-        </w:numPr>
-        <w:ind w:left="720" w:hanging="360"/>
-        <w:rPr>
-          <w:sz w:val="24"/>
-          <w:szCs w:val="24"/>
-          <w:u w:val="none"/>
-        </w:rPr>
-      </w:pPr>
-      <w:r>
-        <w:rPr>
-          <w:sz w:val="24"/>
-          <w:szCs w:val="24"/>
-          <w:rtl w:val="0"/>
-        </w:rPr>
-        <w:t>If person name exist in the manifest list then person identity will be validated from the personal ID</w:t>
-      </w:r>
-    </w:p>
-    <w:p>
-      <w:pPr>
-        <w:numPr>
-          <w:ilvl w:val="0"/>
-          <w:numId w:val="4"/>
-        </w:numPr>
-        <w:ind w:left="720" w:hanging="360"/>
-        <w:rPr>
-          <w:sz w:val="24"/>
-          <w:szCs w:val="24"/>
-          <w:u w:val="none"/>
-        </w:rPr>
-      </w:pPr>
-      <w:r>
-        <w:rPr>
-          <w:sz w:val="24"/>
-          <w:szCs w:val="24"/>
-          <w:rtl w:val="0"/>
-        </w:rPr>
-        <w:t xml:space="preserve">The face photo extracted from the digital ID will be verified from the face photo extracted from the passenger video (as provided) using </w:t>
-      </w:r>
-      <w:r>
-        <w:rPr>
+          <w:sz w:val="28"/>
+          <w:szCs w:val="28"/>
+          <w:rtl w:val="0"/>
+          <w:lang w:val="en-US"/>
+        </w:rPr>
+        <w:t>Data validation process:</w:t>
+      </w:r>
+    </w:p>
+    <w:p>
+      <w:pPr>
+        <w:numPr>
+          <w:numId w:val="0"/>
+        </w:numPr>
+        <w:spacing w:line="276" w:lineRule="auto"/>
+        <w:rPr>
+          <w:rFonts w:hint="default"/>
+          <w:b w:val="0"/>
+          <w:bCs/>
+          <w:sz w:val="24"/>
+          <w:szCs w:val="24"/>
+          <w:rtl w:val="0"/>
+        </w:rPr>
+      </w:pPr>
+      <w:r>
+        <w:rPr>
+          <w:rFonts w:hint="default"/>
+          <w:b w:val="0"/>
+          <w:bCs/>
+          <w:sz w:val="24"/>
+          <w:szCs w:val="24"/>
+          <w:rtl w:val="0"/>
+        </w:rPr>
+        <w:t>Based on the data collected from Steps 2, 3 and 4, the following validations can be performed:</w:t>
+      </w:r>
+    </w:p>
+    <w:p>
+      <w:pPr>
+        <w:numPr>
+          <w:numId w:val="0"/>
+        </w:numPr>
+        <w:spacing w:line="276" w:lineRule="auto"/>
+        <w:rPr>
+          <w:rFonts w:hint="default"/>
+          <w:b w:val="0"/>
+          <w:bCs/>
+          <w:sz w:val="24"/>
+          <w:szCs w:val="24"/>
+          <w:rtl w:val="0"/>
+        </w:rPr>
+      </w:pPr>
+    </w:p>
+    <w:p>
+      <w:pPr>
+        <w:numPr>
+          <w:numId w:val="0"/>
+        </w:numPr>
+        <w:spacing w:line="276" w:lineRule="auto"/>
+        <w:rPr>
+          <w:rFonts w:hint="default"/>
+          <w:b w:val="0"/>
+          <w:bCs/>
+          <w:sz w:val="24"/>
+          <w:szCs w:val="24"/>
+          <w:rtl w:val="0"/>
+        </w:rPr>
+      </w:pPr>
+      <w:r>
+        <w:rPr>
+          <w:rFonts w:hint="default"/>
+          <w:b w:val="0"/>
+          <w:bCs/>
+          <w:sz w:val="24"/>
+          <w:szCs w:val="24"/>
+          <w:rtl w:val="0"/>
+        </w:rPr>
+        <w:t>3-Way Person Name Validation: The first and last name extracted from the boarding pass and ID card must match the name on the flight manifest table.</w:t>
+      </w:r>
+    </w:p>
+    <w:p>
+      <w:pPr>
+        <w:numPr>
+          <w:numId w:val="0"/>
+        </w:numPr>
+        <w:spacing w:line="276" w:lineRule="auto"/>
+        <w:rPr>
+          <w:rFonts w:hint="default"/>
+          <w:b w:val="0"/>
+          <w:bCs/>
+          <w:sz w:val="24"/>
+          <w:szCs w:val="24"/>
+          <w:rtl w:val="0"/>
+        </w:rPr>
+      </w:pPr>
+      <w:r>
+        <w:rPr>
+          <w:rFonts w:hint="default"/>
+          <w:b w:val="0"/>
+          <w:bCs/>
+          <w:sz w:val="24"/>
+          <w:szCs w:val="24"/>
+          <w:rtl w:val="0"/>
+        </w:rPr>
+        <w:t>DoB Validation: The DoB extracted from the ID card should match with the flight manifest table.</w:t>
+      </w:r>
+    </w:p>
+    <w:p>
+      <w:pPr>
+        <w:numPr>
+          <w:numId w:val="0"/>
+        </w:numPr>
+        <w:spacing w:line="276" w:lineRule="auto"/>
+        <w:rPr>
+          <w:rFonts w:hint="default"/>
+          <w:b w:val="0"/>
+          <w:bCs/>
+          <w:sz w:val="24"/>
+          <w:szCs w:val="24"/>
+          <w:rtl w:val="0"/>
+        </w:rPr>
+      </w:pPr>
+      <w:r>
+        <w:rPr>
+          <w:rFonts w:hint="default"/>
+          <w:b w:val="0"/>
+          <w:bCs/>
+          <w:sz w:val="24"/>
+          <w:szCs w:val="24"/>
+          <w:rtl w:val="0"/>
+        </w:rPr>
+        <w:t>Boarding Pass Validation: Flight-specific information such as flight number, seat number, class, origin, destination, flight date and flight time must be compared with the flight manifest table.</w:t>
+      </w:r>
+    </w:p>
+    <w:p>
+      <w:pPr>
+        <w:numPr>
+          <w:numId w:val="0"/>
+        </w:numPr>
+        <w:spacing w:line="276" w:lineRule="auto"/>
+        <w:rPr>
+          <w:rFonts w:hint="default"/>
+          <w:b w:val="0"/>
+          <w:bCs/>
+          <w:sz w:val="24"/>
+          <w:szCs w:val="24"/>
+          <w:rtl w:val="0"/>
+        </w:rPr>
+      </w:pPr>
+      <w:r>
+        <w:rPr>
+          <w:rFonts w:hint="default"/>
+          <w:b w:val="0"/>
+          <w:bCs/>
+          <w:sz w:val="24"/>
+          <w:szCs w:val="24"/>
+          <w:rtl w:val="0"/>
+        </w:rPr>
+        <w:t>Person Identity Validation: The face extracted from the ID and that from the video must match and the match result should be 65% or higher.</w:t>
+      </w:r>
+    </w:p>
+    <w:p>
+      <w:pPr>
+        <w:numPr>
+          <w:numId w:val="0"/>
+        </w:numPr>
+        <w:spacing w:line="276" w:lineRule="auto"/>
+        <w:rPr>
+          <w:rFonts w:hint="default"/>
+          <w:b w:val="0"/>
+          <w:bCs/>
+          <w:sz w:val="24"/>
+          <w:szCs w:val="24"/>
+          <w:rtl w:val="0"/>
+        </w:rPr>
+      </w:pPr>
+      <w:r>
+        <w:rPr>
+          <w:rFonts w:hint="default"/>
+          <w:b w:val="0"/>
+          <w:bCs/>
+          <w:sz w:val="24"/>
+          <w:szCs w:val="24"/>
+          <w:rtl w:val="0"/>
+        </w:rPr>
+        <w:t>Luggage Validation: It must be determined if the carry-on loose items in the passenger's pocket contain a lighter.</w:t>
+      </w:r>
+    </w:p>
+    <w:p>
+      <w:pPr>
+        <w:numPr>
+          <w:numId w:val="0"/>
+        </w:numPr>
+        <w:spacing w:line="276" w:lineRule="auto"/>
+        <w:rPr>
+          <w:rFonts w:hint="default"/>
+          <w:b w:val="0"/>
+          <w:bCs/>
+          <w:sz w:val="24"/>
+          <w:szCs w:val="24"/>
+          <w:rtl w:val="0"/>
+        </w:rPr>
+      </w:pPr>
+    </w:p>
+    <w:p>
+      <w:pPr>
+        <w:numPr>
+          <w:numId w:val="0"/>
+        </w:numPr>
+        <w:spacing w:line="276" w:lineRule="auto"/>
+        <w:rPr>
+          <w:rFonts w:hint="default"/>
           <w:b/>
-          <w:sz w:val="24"/>
-          <w:szCs w:val="24"/>
-          <w:rtl w:val="0"/>
-        </w:rPr>
-        <w:t>Azure Video Indexer service</w:t>
-      </w:r>
-      <w:r>
-        <w:rPr>
-          <w:sz w:val="24"/>
-          <w:szCs w:val="24"/>
-          <w:rtl w:val="0"/>
-        </w:rPr>
-        <w:t xml:space="preserve">. </w:t>
-      </w:r>
-    </w:p>
-    <w:p>
-      <w:pPr>
-        <w:numPr>
-          <w:ilvl w:val="0"/>
-          <w:numId w:val="4"/>
-        </w:numPr>
-        <w:ind w:left="720" w:hanging="360"/>
-        <w:rPr>
-          <w:sz w:val="24"/>
-          <w:szCs w:val="24"/>
-          <w:u w:val="none"/>
-        </w:rPr>
-      </w:pPr>
-      <w:r>
-        <w:rPr>
-          <w:sz w:val="24"/>
-          <w:szCs w:val="24"/>
-          <w:rtl w:val="0"/>
-        </w:rPr>
-        <w:t xml:space="preserve">Using the various lighter images provided in the project, a machine learning model for the lighter identification is created using </w:t>
-      </w:r>
-      <w:r>
-        <w:rPr>
-          <w:b/>
-          <w:sz w:val="24"/>
-          <w:szCs w:val="24"/>
-          <w:rtl w:val="0"/>
-        </w:rPr>
-        <w:t>Azure custom vision services</w:t>
-      </w:r>
-      <w:r>
-        <w:rPr>
-          <w:sz w:val="24"/>
-          <w:szCs w:val="24"/>
-          <w:rtl w:val="0"/>
-        </w:rPr>
-        <w:t xml:space="preserve">. </w:t>
-      </w:r>
-    </w:p>
-    <w:p>
-      <w:pPr>
-        <w:numPr>
-          <w:ilvl w:val="0"/>
-          <w:numId w:val="4"/>
-        </w:numPr>
-        <w:ind w:left="720" w:hanging="360"/>
-        <w:rPr>
-          <w:sz w:val="24"/>
-          <w:szCs w:val="24"/>
-          <w:u w:val="none"/>
-        </w:rPr>
-      </w:pPr>
-      <w:r>
-        <w:rPr>
-          <w:sz w:val="24"/>
-          <w:szCs w:val="24"/>
-          <w:rtl w:val="0"/>
-        </w:rPr>
-        <w:t>As the learning exercise, you can test your Azure custom vision model (which you trained for lighter images identification), using the sample carry-on images provided in the project.</w:t>
-      </w:r>
-    </w:p>
-    <w:p>
-      <w:pPr>
-        <w:numPr>
-          <w:ilvl w:val="0"/>
-          <w:numId w:val="4"/>
-        </w:numPr>
-        <w:ind w:left="720" w:hanging="360"/>
-        <w:rPr>
-          <w:sz w:val="24"/>
-          <w:szCs w:val="24"/>
-          <w:u w:val="none"/>
-        </w:rPr>
-      </w:pPr>
-      <w:r>
-        <w:rPr>
-          <w:sz w:val="24"/>
-          <w:szCs w:val="24"/>
-          <w:rtl w:val="0"/>
-        </w:rPr>
-        <w:t xml:space="preserve">Once the boarding pass validation is done and then the final message of either successful or unsuccessful validation is displayed as the part of the last step in this project. </w:t>
-      </w:r>
+          <w:sz w:val="28"/>
+          <w:szCs w:val="28"/>
+          <w:rtl w:val="0"/>
+          <w:lang w:val="en-US"/>
+        </w:rPr>
+      </w:pPr>
+      <w:r>
+        <w:rPr>
+          <w:rFonts w:hint="default"/>
+          <w:b w:val="0"/>
+          <w:bCs/>
+          <w:sz w:val="24"/>
+          <w:szCs w:val="24"/>
+          <w:rtl w:val="0"/>
+        </w:rPr>
+        <w:t>The flight manifest table should then be updated with the validation results. A validation is set to TRUE if successful and to FALSE if it failed. A majority of validations (3 out of 5) should turn from FALSE to TRUE.</w:t>
+      </w:r>
+      <w:bookmarkStart w:id="0" w:name="_GoBack"/>
+      <w:bookmarkEnd w:id="0"/>
     </w:p>
     <w:sectPr>
       <w:pgSz w:w="12240" w:h="15840"/>
@@ -1616,7 +2036,7 @@
   <w:docDefaults>
     <w:rPrDefault>
       <w:rPr>
-        <w:rFonts w:ascii="Arial" w:hAnsi="Arial" w:eastAsia="Arial" w:cs="Arial"/>
+        <w:rFonts w:ascii="Times New Roman" w:hAnsi="Times New Roman" w:eastAsia="SimSun" w:cs="Times New Roman"/>
       </w:rPr>
     </w:rPrDefault>
     <w:pPrDefault/>
@@ -1687,7 +2107,7 @@
     <w:lsdException w:qFormat="1" w:unhideWhenUsed="0" w:uiPriority="0" w:semiHidden="0" w:name="Title"/>
     <w:lsdException w:unhideWhenUsed="0" w:uiPriority="0" w:semiHidden="0" w:name="Closing"/>
     <w:lsdException w:unhideWhenUsed="0" w:uiPriority="0" w:semiHidden="0" w:name="Signature"/>
-    <w:lsdException w:unhideWhenUsed="0" w:uiPriority="0" w:name="Default Paragraph Font"/>
+    <w:lsdException w:qFormat="1" w:unhideWhenUsed="0" w:uiPriority="0" w:name="Default Paragraph Font"/>
     <w:lsdException w:unhideWhenUsed="0" w:uiPriority="0" w:semiHidden="0" w:name="Body Text"/>
     <w:lsdException w:unhideWhenUsed="0" w:uiPriority="0" w:semiHidden="0" w:name="Body Text Indent"/>
     <w:lsdException w:unhideWhenUsed="0" w:uiPriority="0" w:semiHidden="0" w:name="List Continue"/>
@@ -1725,7 +2145,7 @@
     <w:lsdException w:unhideWhenUsed="0" w:uiPriority="0" w:semiHidden="0" w:name="HTML Sample"/>
     <w:lsdException w:unhideWhenUsed="0" w:uiPriority="0" w:semiHidden="0" w:name="HTML Typewriter"/>
     <w:lsdException w:unhideWhenUsed="0" w:uiPriority="0" w:semiHidden="0" w:name="HTML Variable"/>
-    <w:lsdException w:unhideWhenUsed="0" w:uiPriority="0" w:name="Normal Table"/>
+    <w:lsdException w:qFormat="1" w:unhideWhenUsed="0" w:uiPriority="0" w:name="Normal Table"/>
     <w:lsdException w:unhideWhenUsed="0" w:uiPriority="0" w:semiHidden="0" w:name="annotation subject"/>
     <w:lsdException w:unhideWhenUsed="0" w:uiPriority="0" w:semiHidden="0" w:name="Table Simple 1"/>
     <w:lsdException w:unhideWhenUsed="0" w:uiPriority="0" w:semiHidden="0" w:name="Table Simple 2"/>
@@ -1995,11 +2415,13 @@
   <w:style w:type="character" w:default="1" w:styleId="8">
     <w:name w:val="Default Paragraph Font"/>
     <w:semiHidden/>
+    <w:qFormat/>
     <w:uiPriority w:val="0"/>
   </w:style>
   <w:style w:type="table" w:default="1" w:styleId="9">
     <w:name w:val="Normal Table"/>
     <w:semiHidden/>
+    <w:qFormat/>
     <w:uiPriority w:val="0"/>
     <w:tblPr>
       <w:tblCellMar>

</xml_diff>